<commit_message>
alguns ajustes nos arquivos antigos
</commit_message>
<xml_diff>
--- a/0. Desenvolvimento/2. Material Mais Antigo/1. Gaia.docx
+++ b/0. Desenvolvimento/2. Material Mais Antigo/1. Gaia.docx
@@ -193,35 +193,6 @@
     </w:p>
     <w:p>
       <w:pPr>
-        <w:ind w:firstLine="567"/>
-        <w:jc w:val="both"/>
-        <w:rPr>
-          <w:rFonts w:ascii="Times New Roman" w:hAnsi="Times New Roman" w:cs="Times New Roman"/>
-        </w:rPr>
-      </w:pPr>
-      <w:bookmarkStart w:id="0" w:name="_GoBack"/>
-      <w:bookmarkEnd w:id="0"/>
-    </w:p>
-    <w:p>
-      <w:pPr>
-        <w:jc w:val="center"/>
-        <w:rPr>
-          <w:rFonts w:ascii="Times New Roman" w:hAnsi="Times New Roman" w:cs="Times New Roman"/>
-        </w:rPr>
-      </w:pPr>
-      <w:r>
-        <w:rPr>
-          <w:rFonts w:ascii="Times New Roman" w:hAnsi="Times New Roman" w:cs="Times New Roman"/>
-          <w:b/>
-          <w:bCs/>
-          <w:sz w:val="32"/>
-          <w:szCs w:val="32"/>
-        </w:rPr>
-        <w:t>Nível 1</w:t>
-      </w:r>
-    </w:p>
-    <w:p>
-      <w:pPr>
         <w:numPr>
           <w:ilvl w:val="0"/>
           <w:numId w:val="1"/>
@@ -241,7 +212,7 @@
           <w:sz w:val="24"/>
           <w:szCs w:val="24"/>
         </w:rPr>
-        <w:t>Deslizar Terreno</w:t>
+        <w:t>Desliza</w:t>
       </w:r>
       <w:r>
         <w:rPr>
@@ -251,7 +222,27 @@
           <w:sz w:val="24"/>
           <w:szCs w:val="24"/>
         </w:rPr>
-        <w:t xml:space="preserve"> _</w:t>
+        <w:t>mento</w:t>
+      </w:r>
+      <w:r>
+        <w:rPr>
+          <w:rFonts w:ascii="Times New Roman" w:hAnsi="Times New Roman" w:cs="Times New Roman"/>
+          <w:b/>
+          <w:bCs/>
+          <w:sz w:val="24"/>
+          <w:szCs w:val="24"/>
+        </w:rPr>
+        <w:t xml:space="preserve"> </w:t>
+      </w:r>
+      <w:r>
+        <w:rPr>
+          <w:rFonts w:ascii="Times New Roman" w:hAnsi="Times New Roman" w:cs="Times New Roman"/>
+          <w:b/>
+          <w:bCs/>
+          <w:sz w:val="24"/>
+          <w:szCs w:val="24"/>
+        </w:rPr>
+        <w:t>_</w:t>
       </w:r>
     </w:p>
     <w:p>
@@ -404,8 +395,6 @@
         <w:jc w:val="both"/>
         <w:rPr>
           <w:rFonts w:ascii="Times New Roman" w:hAnsi="Times New Roman" w:cs="Times New Roman"/>
-          <w:b/>
-          <w:bCs/>
         </w:rPr>
       </w:pPr>
       <w:r>
@@ -422,25 +411,6 @@
         </w:rPr>
         <w:t xml:space="preserve"> </w:t>
       </w:r>
-    </w:p>
-    <w:p>
-      <w:pPr>
-        <w:ind w:firstLine="567"/>
-        <w:jc w:val="both"/>
-        <w:rPr>
-          <w:sz w:val="20"/>
-          <w:szCs w:val="20"/>
-        </w:rPr>
-      </w:pPr>
-    </w:p>
-    <w:p>
-      <w:pPr>
-        <w:ind w:firstLine="567"/>
-        <w:jc w:val="both"/>
-        <w:rPr>
-          <w:rFonts w:ascii="Times New Roman" w:hAnsi="Times New Roman" w:cs="Times New Roman"/>
-        </w:rPr>
-      </w:pPr>
     </w:p>
     <w:p>
       <w:pPr>
@@ -463,7 +433,7 @@
           <w:sz w:val="24"/>
           <w:szCs w:val="24"/>
         </w:rPr>
-        <w:t>Poeira Reveladora</w:t>
+        <w:t>Poeira</w:t>
       </w:r>
       <w:r>
         <w:rPr>
@@ -473,7 +443,17 @@
           <w:sz w:val="24"/>
           <w:szCs w:val="24"/>
         </w:rPr>
-        <w:t xml:space="preserve"> _</w:t>
+        <w:t xml:space="preserve"> </w:t>
+      </w:r>
+      <w:r>
+        <w:rPr>
+          <w:rFonts w:ascii="Times New Roman" w:hAnsi="Times New Roman" w:cs="Times New Roman"/>
+          <w:b/>
+          <w:bCs/>
+          <w:sz w:val="24"/>
+          <w:szCs w:val="24"/>
+        </w:rPr>
+        <w:t>_</w:t>
       </w:r>
     </w:p>
     <w:p>
@@ -619,47 +599,6 @@
         </w:rPr>
         <w:t xml:space="preserve"> Assopra uma poeira mágica que revela trapaças, armadilhas e furtivos.</w:t>
       </w:r>
-    </w:p>
-    <w:p>
-      <w:pPr>
-        <w:jc w:val="both"/>
-        <w:rPr>
-          <w:rFonts w:ascii="Times New Roman" w:hAnsi="Times New Roman" w:cs="Times New Roman"/>
-          <w:sz w:val="18"/>
-          <w:szCs w:val="18"/>
-        </w:rPr>
-      </w:pPr>
-    </w:p>
-    <w:p>
-      <w:pPr>
-        <w:jc w:val="center"/>
-        <w:rPr>
-          <w:rFonts w:ascii="Times New Roman" w:hAnsi="Times New Roman" w:cs="Times New Roman"/>
-          <w:b/>
-          <w:bCs/>
-          <w:sz w:val="32"/>
-          <w:szCs w:val="32"/>
-        </w:rPr>
-      </w:pPr>
-      <w:r>
-        <w:rPr>
-          <w:rFonts w:ascii="Times New Roman" w:hAnsi="Times New Roman" w:cs="Times New Roman"/>
-          <w:b/>
-          <w:bCs/>
-          <w:sz w:val="32"/>
-          <w:szCs w:val="32"/>
-        </w:rPr>
-        <w:t>Nível 2</w:t>
-      </w:r>
-    </w:p>
-    <w:p>
-      <w:pPr>
-        <w:ind w:firstLine="567"/>
-        <w:jc w:val="both"/>
-        <w:rPr>
-          <w:rFonts w:ascii="Times New Roman" w:hAnsi="Times New Roman" w:cs="Times New Roman"/>
-        </w:rPr>
-      </w:pPr>
     </w:p>
     <w:p>
       <w:pPr>
@@ -682,7 +621,6 @@
           <w:sz w:val="24"/>
           <w:szCs w:val="24"/>
         </w:rPr>
-        <w:lastRenderedPageBreak/>
         <w:t>Manto de Barro</w:t>
       </w:r>
       <w:r>
@@ -1008,8 +946,7 @@
         <w:ind w:firstLine="567"/>
         <w:jc w:val="both"/>
         <w:rPr>
-          <w:sz w:val="20"/>
-          <w:szCs w:val="20"/>
+          <w:rFonts w:ascii="Times New Roman" w:hAnsi="Times New Roman" w:cs="Times New Roman"/>
         </w:rPr>
       </w:pPr>
       <w:r>
@@ -1026,15 +963,6 @@
         </w:rPr>
         <w:t xml:space="preserve"> Após um atraso de 1 turno causa a uma unidade ou estrutura 3d6 de dano, e caso for uma unidade, um sangramento que causa 1 ponto de dano por 1d4 turnos.</w:t>
       </w:r>
-    </w:p>
-    <w:p>
-      <w:pPr>
-        <w:ind w:firstLine="567"/>
-        <w:jc w:val="both"/>
-        <w:rPr>
-          <w:rFonts w:ascii="Times New Roman" w:hAnsi="Times New Roman" w:cs="Times New Roman"/>
-        </w:rPr>
-      </w:pPr>
     </w:p>
     <w:p>
       <w:pPr>
@@ -1240,40 +1168,6 @@
     </w:p>
     <w:p>
       <w:pPr>
-        <w:ind w:firstLine="567"/>
-        <w:jc w:val="both"/>
-        <w:rPr>
-          <w:sz w:val="20"/>
-          <w:szCs w:val="20"/>
-        </w:rPr>
-      </w:pPr>
-    </w:p>
-    <w:p>
-      <w:pPr>
-        <w:jc w:val="center"/>
-        <w:rPr>
-          <w:rFonts w:ascii="Times New Roman" w:hAnsi="Times New Roman" w:cs="Times New Roman"/>
-          <w:b/>
-          <w:bCs/>
-          <w:sz w:val="32"/>
-          <w:szCs w:val="32"/>
-          <w:lang w:val="en-US"/>
-        </w:rPr>
-      </w:pPr>
-      <w:r>
-        <w:rPr>
-          <w:rFonts w:ascii="Times New Roman" w:hAnsi="Times New Roman" w:cs="Times New Roman"/>
-          <w:b/>
-          <w:bCs/>
-          <w:sz w:val="32"/>
-          <w:szCs w:val="32"/>
-          <w:lang w:val="en-US"/>
-        </w:rPr>
-        <w:t>Nível 3</w:t>
-      </w:r>
-    </w:p>
-    <w:p>
-      <w:pPr>
         <w:numPr>
           <w:ilvl w:val="0"/>
           <w:numId w:val="1"/>
@@ -1393,7 +1287,6 @@
           <w:b/>
           <w:bCs/>
         </w:rPr>
-        <w:lastRenderedPageBreak/>
         <w:t xml:space="preserve">Precisão: </w:t>
       </w:r>
       <w:r>
@@ -1432,8 +1325,7 @@
         <w:ind w:firstLine="567"/>
         <w:jc w:val="both"/>
         <w:rPr>
-          <w:sz w:val="20"/>
-          <w:szCs w:val="20"/>
+          <w:rFonts w:ascii="Times New Roman" w:hAnsi="Times New Roman" w:cs="Times New Roman"/>
         </w:rPr>
       </w:pPr>
       <w:r>
@@ -1450,14 +1342,6 @@
         </w:rPr>
         <w:t xml:space="preserve"> Cria uma enorme parede que absorve dano e efeitos negativos. Pode resistir até 15 pontos de dano.</w:t>
       </w:r>
-    </w:p>
-    <w:p>
-      <w:pPr>
-        <w:jc w:val="both"/>
-        <w:rPr>
-          <w:rFonts w:ascii="Times New Roman" w:hAnsi="Times New Roman" w:cs="Times New Roman"/>
-        </w:rPr>
-      </w:pPr>
     </w:p>
     <w:p>
       <w:pPr>
@@ -1650,58 +1534,17 @@
         <w:rPr>
           <w:rFonts w:ascii="Times New Roman" w:hAnsi="Times New Roman" w:cs="Times New Roman"/>
         </w:rPr>
-        <w:t>É capaz de criar túneis em barreiras, efetivamente anulando elas.</w:t>
-      </w:r>
-    </w:p>
-    <w:p>
-      <w:pPr>
-        <w:ind w:firstLine="567"/>
-        <w:jc w:val="both"/>
-        <w:rPr>
-          <w:rFonts w:ascii="Times New Roman" w:hAnsi="Times New Roman" w:cs="Times New Roman"/>
-        </w:rPr>
-      </w:pPr>
-    </w:p>
-    <w:p>
-      <w:pPr>
-        <w:jc w:val="both"/>
-        <w:rPr>
-          <w:rFonts w:ascii="Times New Roman" w:hAnsi="Times New Roman" w:cs="Times New Roman"/>
-          <w:lang w:val="en-US"/>
-        </w:rPr>
-      </w:pPr>
-    </w:p>
-    <w:p>
-      <w:pPr>
-        <w:jc w:val="center"/>
-        <w:rPr>
-          <w:rFonts w:ascii="Times New Roman" w:hAnsi="Times New Roman" w:cs="Times New Roman"/>
-          <w:b/>
-          <w:bCs/>
-          <w:sz w:val="32"/>
-          <w:szCs w:val="32"/>
-          <w:lang w:val="en-US"/>
-        </w:rPr>
-      </w:pPr>
-      <w:r>
-        <w:rPr>
-          <w:rFonts w:ascii="Times New Roman" w:hAnsi="Times New Roman" w:cs="Times New Roman"/>
-          <w:b/>
-          <w:bCs/>
-          <w:sz w:val="32"/>
-          <w:szCs w:val="32"/>
-          <w:lang w:val="en-US"/>
-        </w:rPr>
-        <w:t>Nível 4</w:t>
-      </w:r>
-    </w:p>
-    <w:p>
-      <w:pPr>
-        <w:jc w:val="both"/>
-        <w:rPr>
-          <w:rFonts w:ascii="Times New Roman" w:hAnsi="Times New Roman" w:cs="Times New Roman"/>
-        </w:rPr>
-      </w:pPr>
+        <w:lastRenderedPageBreak/>
+        <w:t>É capaz de criar t</w:t>
+      </w:r>
+      <w:bookmarkStart w:id="0" w:name="_GoBack"/>
+      <w:bookmarkEnd w:id="0"/>
+      <w:r>
+        <w:rPr>
+          <w:rFonts w:ascii="Times New Roman" w:hAnsi="Times New Roman" w:cs="Times New Roman"/>
+        </w:rPr>
+        <w:t>úneis em barreiras, efetivamente anulando elas.</w:t>
+      </w:r>
     </w:p>
     <w:p>
       <w:pPr>
@@ -3440,7 +3283,7 @@
 </file>
 
 <file path=customXml/itemProps1.xml><?xml version="1.0" encoding="utf-8"?>
-<ds:datastoreItem xmlns:ds="http://schemas.openxmlformats.org/officeDocument/2006/customXml" ds:itemID="{DB4CCFFC-EEA4-41C1-B076-97ADF6155D2D}">
+<ds:datastoreItem xmlns:ds="http://schemas.openxmlformats.org/officeDocument/2006/customXml" ds:itemID="{0BCB57D7-1202-49E0-911B-6BDE1A728BB7}">
   <ds:schemaRefs>
     <ds:schemaRef ds:uri="http://schemas.openxmlformats.org/officeDocument/2006/bibliography"/>
   </ds:schemaRefs>

</xml_diff>